<commit_message>
githubhy published a site update
</commit_message>
<xml_diff>
--- a/lf_hisbook.docx
+++ b/lf_hisbook.docx
@@ -30,9 +30,9 @@
       <w:pPr>
         <w:pStyle w:val="Heading1"/>
       </w:pPr>
-      <w:bookmarkStart w:id="20" w:name="前言"/>
-      <w:r>
-        <w:t xml:space="preserve">前言</w:t>
+      <w:bookmarkStart w:id="20" w:name="index"/>
+      <w:r>
+        <w:t xml:space="preserve">Index</w:t>
       </w:r>
       <w:bookmarkEnd w:id="20"/>
     </w:p>

</xml_diff>